<commit_message>
Documentação Técnica e a do Usuário
</commit_message>
<xml_diff>
--- a/projeto/documentos do projeto/Documentação Técnica_SENAI_oficial.docx
+++ b/projeto/documentos do projeto/Documentação Técnica_SENAI_oficial.docx
@@ -1360,7 +1360,7 @@
                 <w:noProof/>
                 <w:webHidden/>
               </w:rPr>
-              <w:t>5</w:t>
+              <w:t>6</w:t>
             </w:r>
             <w:r>
               <w:rPr>
@@ -1627,7 +1627,7 @@
                 <w:noProof/>
                 <w:webHidden/>
               </w:rPr>
-              <w:t>14</w:t>
+              <w:t>15</w:t>
             </w:r>
             <w:r>
               <w:rPr>
@@ -1715,7 +1715,7 @@
                 <w:noProof/>
                 <w:webHidden/>
               </w:rPr>
-              <w:t>14</w:t>
+              <w:t>15</w:t>
             </w:r>
             <w:r>
               <w:rPr>
@@ -1803,7 +1803,7 @@
                 <w:noProof/>
                 <w:webHidden/>
               </w:rPr>
-              <w:t>19</w:t>
+              <w:t>20</w:t>
             </w:r>
             <w:r>
               <w:rPr>
@@ -1892,7 +1892,7 @@
                 <w:noProof/>
                 <w:webHidden/>
               </w:rPr>
-              <w:t>19</w:t>
+              <w:t>20</w:t>
             </w:r>
             <w:r>
               <w:rPr>
@@ -1979,7 +1979,7 @@
                 <w:noProof/>
                 <w:webHidden/>
               </w:rPr>
-              <w:t>22</w:t>
+              <w:t>23</w:t>
             </w:r>
             <w:r>
               <w:rPr>
@@ -2498,6 +2498,8 @@
             </w:rPr>
             <w:t xml:space="preserve"> Modificar Plano...................................................................................................44</w:t>
           </w:r>
+          <w:bookmarkStart w:id="0" w:name="_GoBack"/>
+          <w:bookmarkEnd w:id="0"/>
         </w:p>
         <w:p>
           <w:pPr>
@@ -2782,13 +2784,7 @@
             <w:rPr>
               <w:noProof/>
             </w:rPr>
-            <w:t>.............................................</w:t>
-          </w:r>
-          <w:r>
-            <w:rPr>
-              <w:noProof/>
-            </w:rPr>
-            <w:t>46</w:t>
+            <w:t>.............................................46</w:t>
           </w:r>
         </w:p>
         <w:p>
@@ -2868,13 +2864,7 @@
             <w:rPr>
               <w:noProof/>
             </w:rPr>
-            <w:t>....................................</w:t>
-          </w:r>
-          <w:r>
-            <w:rPr>
-              <w:noProof/>
-            </w:rPr>
-            <w:t>47</w:t>
+            <w:t>....................................47</w:t>
           </w:r>
         </w:p>
         <w:p>
@@ -2942,13 +2932,7 @@
             <w:rPr>
               <w:noProof/>
             </w:rPr>
-            <w:t>...........................................</w:t>
-          </w:r>
-          <w:r>
-            <w:rPr>
-              <w:noProof/>
-            </w:rPr>
-            <w:t>48</w:t>
+            <w:t>...........................................48</w:t>
           </w:r>
         </w:p>
         <w:p>
@@ -3016,13 +3000,7 @@
             <w:rPr>
               <w:noProof/>
             </w:rPr>
-            <w:t>..............................................</w:t>
-          </w:r>
-          <w:r>
-            <w:rPr>
-              <w:noProof/>
-            </w:rPr>
-            <w:t>50</w:t>
+            <w:t>..............................................50</w:t>
           </w:r>
         </w:p>
         <w:p>
@@ -3090,13 +3068,7 @@
             <w:rPr>
               <w:noProof/>
             </w:rPr>
-            <w:t>................................................................</w:t>
-          </w:r>
-          <w:r>
-            <w:rPr>
-              <w:noProof/>
-            </w:rPr>
-            <w:t>47</w:t>
+            <w:t>................................................................47</w:t>
           </w:r>
         </w:p>
         <w:p>
@@ -3152,13 +3124,7 @@
             <w:rPr>
               <w:noProof/>
             </w:rPr>
-            <w:t>..................................................................</w:t>
-          </w:r>
-          <w:r>
-            <w:rPr>
-              <w:noProof/>
-            </w:rPr>
-            <w:t>48</w:t>
+            <w:t>..................................................................48</w:t>
           </w:r>
         </w:p>
         <w:p>
@@ -3436,12 +3402,12 @@
           <w:numId w:val="1"/>
         </w:numPr>
       </w:pPr>
-      <w:bookmarkStart w:id="0" w:name="_Toc169181571"/>
+      <w:bookmarkStart w:id="1" w:name="_Toc169181571"/>
       <w:r>
         <w:lastRenderedPageBreak/>
         <w:t>Introdução</w:t>
       </w:r>
-      <w:bookmarkEnd w:id="0"/>
+      <w:bookmarkEnd w:id="1"/>
     </w:p>
     <w:p>
       <w:pPr>
@@ -3609,11 +3575,11 @@
           <w:numId w:val="1"/>
         </w:numPr>
       </w:pPr>
-      <w:bookmarkStart w:id="1" w:name="_Toc169181572"/>
+      <w:bookmarkStart w:id="2" w:name="_Toc169181572"/>
       <w:r>
         <w:t>Objetivo do Projeto</w:t>
       </w:r>
-      <w:bookmarkEnd w:id="1"/>
+      <w:bookmarkEnd w:id="2"/>
     </w:p>
     <w:p>
       <w:pPr>
@@ -3634,11 +3600,11 @@
           <w:numId w:val="1"/>
         </w:numPr>
       </w:pPr>
-      <w:bookmarkStart w:id="2" w:name="_Toc169181573"/>
+      <w:bookmarkStart w:id="3" w:name="_Toc169181573"/>
       <w:r>
         <w:t>Escopo</w:t>
       </w:r>
-      <w:bookmarkEnd w:id="2"/>
+      <w:bookmarkEnd w:id="3"/>
     </w:p>
     <w:p>
       <w:pPr>
@@ -3678,14 +3644,16 @@
         <w:ind w:left="360" w:firstLine="348"/>
         <w:rPr>
           <w:rFonts w:cs="Times New Roman"/>
-        </w:rPr>
-      </w:pPr>
-      <w:r>
-        <w:rPr>
-          <w:rFonts w:cs="Times New Roman"/>
           <w:color w:val="000000"/>
           <w:shd w:val="clear" w:color="auto" w:fill="FFFFFF"/>
         </w:rPr>
+      </w:pPr>
+      <w:r>
+        <w:rPr>
+          <w:rFonts w:cs="Times New Roman"/>
+          <w:color w:val="000000"/>
+          <w:shd w:val="clear" w:color="auto" w:fill="FFFFFF"/>
+        </w:rPr>
         <w:t>A aplicação</w:t>
       </w:r>
       <w:r>
@@ -3863,6 +3831,18 @@
           <w:shd w:val="clear" w:color="auto" w:fill="FFFFFF"/>
         </w:rPr>
         <w:t xml:space="preserve"> e botão de sair.</w:t>
+      </w:r>
+    </w:p>
+    <w:p>
+      <w:pPr>
+        <w:pStyle w:val="PargrafodaLista"/>
+        <w:ind w:left="360" w:firstLine="348"/>
+        <w:rPr>
+          <w:rFonts w:cs="Times New Roman"/>
+        </w:rPr>
+      </w:pPr>
+      <w:r>
+        <w:t>Nessa aplicação, o usuário tem a opção de personalizar seu perfil no desktop, incluindo a possibilidade de alterar sua foto diretamente pela interface. Além disso, a funcionalidade de lembretes permite que os usuários sejam notificados de suas tarefas antes do horário agendado, garantindo organização e pontualidade no gerenciamento de seus compromissos.</w:t>
       </w:r>
     </w:p>
     <w:p>
@@ -3873,11 +3853,12 @@
           <w:numId w:val="1"/>
         </w:numPr>
       </w:pPr>
-      <w:bookmarkStart w:id="3" w:name="_Toc169181574"/>
-      <w:r>
+      <w:bookmarkStart w:id="4" w:name="_Toc169181574"/>
+      <w:r>
+        <w:lastRenderedPageBreak/>
         <w:t>Metodologia de Desenvolvimento de Sistemas</w:t>
       </w:r>
-      <w:bookmarkEnd w:id="3"/>
+      <w:bookmarkEnd w:id="4"/>
     </w:p>
     <w:p>
       <w:pPr>
@@ -3938,7 +3919,6 @@
         </w:numPr>
       </w:pPr>
       <w:r>
-        <w:lastRenderedPageBreak/>
         <w:t>Júlia Dias Lara: recebeu a função de Scrum Master;</w:t>
       </w:r>
     </w:p>
@@ -4213,6 +4193,7 @@
         </w:numPr>
       </w:pPr>
       <w:r>
+        <w:lastRenderedPageBreak/>
         <w:t xml:space="preserve">Júlia Dias Lara, </w:t>
       </w:r>
       <w:r>
@@ -4239,7 +4220,6 @@
         </w:numPr>
       </w:pPr>
       <w:r>
-        <w:lastRenderedPageBreak/>
         <w:t>Laura F. Figueiredo: recebeu a função de PO;</w:t>
       </w:r>
     </w:p>
@@ -4316,13 +4296,7 @@
         <w:ind w:firstLine="360"/>
       </w:pPr>
       <w:r>
-        <w:t>Na Sprint 1</w:t>
-      </w:r>
-      <w:r>
-        <w:t>2</w:t>
-      </w:r>
-      <w:r>
-        <w:t xml:space="preserve"> cada membro da equipe recebeu as seguintes funções:</w:t>
+        <w:t>Na Sprint 12 cada membro da equipe recebeu as seguintes funções:</w:t>
       </w:r>
     </w:p>
     <w:p>
@@ -4334,10 +4308,7 @@
         </w:numPr>
       </w:pPr>
       <w:r>
-        <w:t>Marília Bellini</w:t>
-      </w:r>
-      <w:r>
-        <w:t>: recebeu a função de PO;</w:t>
+        <w:t>Marília Bellini: recebeu a função de PO;</w:t>
       </w:r>
     </w:p>
     <w:p>
@@ -4361,13 +4332,7 @@
         </w:numPr>
       </w:pPr>
       <w:r>
-        <w:t>Júlia Dias Lara, Maria Luiza Goulart Poli</w:t>
-      </w:r>
-      <w:r>
-        <w:t xml:space="preserve"> </w:t>
-      </w:r>
-      <w:r>
-        <w:t>e Laura F. Figueiredo: receberam a função de Desenvolvedores</w:t>
+        <w:t>Júlia Dias Lara, Maria Luiza Goulart Poli e Laura F. Figueiredo: receberam a função de Desenvolvedores</w:t>
       </w:r>
     </w:p>
     <w:p>
@@ -4378,11 +4343,11 @@
           <w:numId w:val="1"/>
         </w:numPr>
       </w:pPr>
-      <w:bookmarkStart w:id="4" w:name="_Toc169181575"/>
+      <w:bookmarkStart w:id="5" w:name="_Toc169181575"/>
       <w:r>
         <w:t>Etapas e Time</w:t>
       </w:r>
-      <w:bookmarkEnd w:id="4"/>
+      <w:bookmarkEnd w:id="5"/>
     </w:p>
     <w:tbl>
       <w:tblPr>
@@ -4972,6 +4937,7 @@
               <w:rPr>
                 <w:lang w:eastAsia="pt-BR"/>
               </w:rPr>
+              <w:lastRenderedPageBreak/>
               <w:t>6</w:t>
             </w:r>
           </w:p>
@@ -5063,7 +5029,6 @@
               <w:rPr>
                 <w:lang w:eastAsia="pt-BR"/>
               </w:rPr>
-              <w:lastRenderedPageBreak/>
               <w:t>7</w:t>
             </w:r>
           </w:p>
@@ -5294,8 +5259,6 @@
             </w:r>
           </w:p>
         </w:tc>
-        <w:bookmarkStart w:id="5" w:name="_GoBack"/>
-        <w:bookmarkEnd w:id="5"/>
       </w:tr>
       <w:tr>
         <w:tc>
@@ -6062,6 +6025,7 @@
         <w:rPr>
           <w:lang w:eastAsia="pt-BR"/>
         </w:rPr>
+        <w:lastRenderedPageBreak/>
         <w:t>17/03- Terminamos o HTML e continuamos o CSS</w:t>
       </w:r>
       <w:r>
@@ -6116,7 +6080,6 @@
         <w:rPr>
           <w:lang w:eastAsia="pt-BR"/>
         </w:rPr>
-        <w:lastRenderedPageBreak/>
         <w:t>24/03- Documentamos a parte funcional da LP em nível de usuário, a parte estrutural (HTML e CSS) em nível desenvolvedor, preparamos a apresentação para os Stakeholders (documentação técnica), os dados para review e dados para a retrospectiva</w:t>
       </w:r>
       <w:r>
@@ -6971,6 +6934,7 @@
           <w:szCs w:val="24"/>
           <w:shd w:val="clear" w:color="auto" w:fill="FFFFFF"/>
         </w:rPr>
+        <w:lastRenderedPageBreak/>
         <w:t xml:space="preserve">13/09 – Início da página web do To </w:t>
       </w:r>
       <w:r>
@@ -7057,7 +7021,6 @@
           <w:szCs w:val="24"/>
           <w:shd w:val="clear" w:color="auto" w:fill="FFFFFF"/>
         </w:rPr>
-        <w:lastRenderedPageBreak/>
         <w:t>1</w:t>
       </w:r>
       <w:r>
@@ -7939,6 +7902,7 @@
         </w:rPr>
       </w:pPr>
       <w:r>
+        <w:lastRenderedPageBreak/>
         <w:t>25/01 – Início do conteúdo sobre Banco de Dados;</w:t>
       </w:r>
     </w:p>
@@ -7969,7 +7933,6 @@
         </w:rPr>
       </w:pPr>
       <w:r>
-        <w:lastRenderedPageBreak/>
         <w:t>01/02 – Início da Estrutura de Dados do TOINTO;</w:t>
       </w:r>
     </w:p>
@@ -8403,6 +8366,7 @@
         </w:rPr>
       </w:pPr>
       <w:r>
+        <w:lastRenderedPageBreak/>
         <w:t>19/03</w:t>
       </w:r>
       <w:r>
@@ -8430,7 +8394,6 @@
         </w:numPr>
       </w:pPr>
       <w:r>
-        <w:lastRenderedPageBreak/>
         <w:t xml:space="preserve">21/03 </w:t>
       </w:r>
       <w:r>
@@ -8988,6 +8951,7 @@
         </w:numPr>
       </w:pPr>
       <w:r>
+        <w:lastRenderedPageBreak/>
         <w:t>04/06 –</w:t>
       </w:r>
       <w:r>
@@ -9024,7 +8988,6 @@
         </w:numPr>
       </w:pPr>
       <w:r>
-        <w:lastRenderedPageBreak/>
         <w:t xml:space="preserve">06/06 – </w:t>
       </w:r>
       <w:r>
@@ -9564,7 +9527,19 @@
         <w:rPr>
           <w:b/>
         </w:rPr>
-        <w:t xml:space="preserve"> 22/10</w:t>
+        <w:t xml:space="preserve"> </w:t>
+      </w:r>
+      <w:r>
+        <w:rPr>
+          <w:b/>
+        </w:rPr>
+        <w:t>31</w:t>
+      </w:r>
+      <w:r>
+        <w:rPr>
+          <w:b/>
+        </w:rPr>
+        <w:t>/10</w:t>
       </w:r>
       <w:r>
         <w:rPr>
@@ -9720,6 +9695,7 @@
         </w:rPr>
       </w:pPr>
       <w:r>
+        <w:lastRenderedPageBreak/>
         <w:t xml:space="preserve">19/09 - </w:t>
       </w:r>
       <w:r>
@@ -9765,7 +9741,6 @@
         </w:rPr>
       </w:pPr>
       <w:r>
-        <w:lastRenderedPageBreak/>
         <w:t xml:space="preserve">24/09 - </w:t>
       </w:r>
       <w:r>
@@ -10075,7 +10050,19 @@
         <w:rPr>
           <w:b/>
         </w:rPr>
-        <w:t xml:space="preserve">11 </w:t>
+        <w:t>1</w:t>
+      </w:r>
+      <w:r>
+        <w:rPr>
+          <w:b/>
+        </w:rPr>
+        <w:t>2</w:t>
+      </w:r>
+      <w:r>
+        <w:rPr>
+          <w:b/>
+        </w:rPr>
+        <w:t xml:space="preserve"> </w:t>
       </w:r>
       <w:r>
         <w:rPr>
@@ -10087,7 +10074,13 @@
         <w:rPr>
           <w:b/>
         </w:rPr>
-        <w:t>05/09</w:t>
+        <w:t>05/</w:t>
+      </w:r>
+      <w:r>
+        <w:rPr>
+          <w:b/>
+        </w:rPr>
+        <w:t>11</w:t>
       </w:r>
       <w:r>
         <w:rPr>
@@ -10099,7 +10092,31 @@
         <w:rPr>
           <w:b/>
         </w:rPr>
-        <w:t xml:space="preserve"> 22/10</w:t>
+        <w:t xml:space="preserve"> </w:t>
+      </w:r>
+      <w:r>
+        <w:rPr>
+          <w:b/>
+        </w:rPr>
+        <w:t>1</w:t>
+      </w:r>
+      <w:r>
+        <w:rPr>
+          <w:b/>
+        </w:rPr>
+        <w:t>2</w:t>
+      </w:r>
+      <w:r>
+        <w:rPr>
+          <w:b/>
+        </w:rPr>
+        <w:t>/1</w:t>
+      </w:r>
+      <w:r>
+        <w:rPr>
+          <w:b/>
+        </w:rPr>
+        <w:t>2</w:t>
       </w:r>
       <w:r>
         <w:rPr>
@@ -10129,6 +10146,15 @@
           <w:szCs w:val="24"/>
           <w:lang w:eastAsia="pt-BR"/>
         </w:rPr>
+        <w:t xml:space="preserve">05/11 - </w:t>
+      </w:r>
+      <w:r>
+        <w:rPr>
+          <w:rFonts w:eastAsia="Times New Roman" w:cs="Times New Roman"/>
+          <w:color w:val="000000"/>
+          <w:szCs w:val="24"/>
+          <w:lang w:eastAsia="pt-BR"/>
+        </w:rPr>
         <w:t xml:space="preserve">Continuação do Hoje, Semana e </w:t>
       </w:r>
       <w:proofErr w:type="gramStart"/>
@@ -10139,7 +10165,7 @@
           <w:szCs w:val="24"/>
           <w:lang w:eastAsia="pt-BR"/>
         </w:rPr>
-        <w:t>Importante  no</w:t>
+        <w:t>Importante  no</w:t>
       </w:r>
       <w:proofErr w:type="gramEnd"/>
       <w:r>
@@ -10149,7 +10175,383 @@
           <w:szCs w:val="24"/>
           <w:lang w:eastAsia="pt-BR"/>
         </w:rPr>
-        <w:t xml:space="preserve"> desktop, início de fazer a foto de perfil funcionar no desktop, continuação dos vídeos de ajuda, atualização da documentação e continuação de fazer o lembrete funcionar.</w:t>
+        <w:t xml:space="preserve"> desktop, início de fazer a foto de perfil funcionar no mobile, continuação dos vídeos de ajuda, atualização da documentação e continuação de fazer o lembrete funcionar.</w:t>
+      </w:r>
+    </w:p>
+    <w:p>
+      <w:pPr>
+        <w:pStyle w:val="PargrafodaLista"/>
+        <w:numPr>
+          <w:ilvl w:val="0"/>
+          <w:numId w:val="11"/>
+        </w:numPr>
+        <w:jc w:val="left"/>
+        <w:rPr>
+          <w:rFonts w:eastAsia="Times New Roman" w:cs="Times New Roman"/>
+          <w:szCs w:val="24"/>
+          <w:lang w:eastAsia="pt-BR"/>
+        </w:rPr>
+      </w:pPr>
+      <w:r>
+        <w:rPr>
+          <w:rFonts w:eastAsia="Times New Roman" w:cs="Times New Roman"/>
+          <w:szCs w:val="24"/>
+          <w:lang w:eastAsia="pt-BR"/>
+        </w:rPr>
+        <w:t xml:space="preserve">07/11 - </w:t>
+      </w:r>
+      <w:r>
+        <w:rPr>
+          <w:rFonts w:eastAsia="Times New Roman" w:cs="Times New Roman"/>
+          <w:szCs w:val="24"/>
+          <w:lang w:eastAsia="pt-BR"/>
+        </w:rPr>
+        <w:t>Continuação: lembrete funcionar no desktop, foto de perfil no desktop se tornar funcional, hoje semana e importantes no mobile e arrumar hoje semana e importantes no desktop. Início: arrumar a rota da página de modificar escolha pagamento.</w:t>
+      </w:r>
+    </w:p>
+    <w:p>
+      <w:pPr>
+        <w:pStyle w:val="PargrafodaLista"/>
+        <w:numPr>
+          <w:ilvl w:val="0"/>
+          <w:numId w:val="11"/>
+        </w:numPr>
+        <w:jc w:val="left"/>
+        <w:rPr>
+          <w:rFonts w:eastAsia="Times New Roman" w:cs="Times New Roman"/>
+          <w:szCs w:val="24"/>
+          <w:lang w:eastAsia="pt-BR"/>
+        </w:rPr>
+      </w:pPr>
+      <w:r>
+        <w:rPr>
+          <w:rFonts w:eastAsia="Times New Roman" w:cs="Times New Roman"/>
+          <w:szCs w:val="24"/>
+          <w:lang w:eastAsia="pt-BR"/>
+        </w:rPr>
+        <w:lastRenderedPageBreak/>
+        <w:t xml:space="preserve">12/11 - </w:t>
+      </w:r>
+      <w:r>
+        <w:rPr>
+          <w:rFonts w:eastAsia="Times New Roman" w:cs="Times New Roman"/>
+          <w:szCs w:val="24"/>
+          <w:lang w:eastAsia="pt-BR"/>
+        </w:rPr>
+        <w:t>Continuação do Hoje, Semana e Importante no Mobile, fazer a foto de perfil funcionar no mobile, trazer todas as mensagens de erro do formulário de manipulação e compromissos.</w:t>
+      </w:r>
+    </w:p>
+    <w:p>
+      <w:pPr>
+        <w:pStyle w:val="PargrafodaLista"/>
+        <w:numPr>
+          <w:ilvl w:val="0"/>
+          <w:numId w:val="11"/>
+        </w:numPr>
+        <w:jc w:val="left"/>
+        <w:rPr>
+          <w:rFonts w:eastAsia="Times New Roman" w:cs="Times New Roman"/>
+          <w:szCs w:val="24"/>
+          <w:lang w:eastAsia="pt-BR"/>
+        </w:rPr>
+      </w:pPr>
+      <w:r>
+        <w:rPr>
+          <w:rFonts w:eastAsia="Times New Roman" w:cs="Times New Roman"/>
+          <w:szCs w:val="24"/>
+          <w:lang w:eastAsia="pt-BR"/>
+        </w:rPr>
+        <w:t xml:space="preserve">14/11 - </w:t>
+      </w:r>
+      <w:r>
+        <w:rPr>
+          <w:rFonts w:eastAsia="Times New Roman" w:cs="Times New Roman"/>
+          <w:szCs w:val="24"/>
+          <w:lang w:eastAsia="pt-BR"/>
+        </w:rPr>
+        <w:t>Continuação do Hoje, semana e importante no mobile, a foto de perfil no mobile e também as mensagens de erro no nosso alterar cadastro. Início das mensagens de erro de limite de tarefas no calendário e código pix</w:t>
+      </w:r>
+    </w:p>
+    <w:p>
+      <w:pPr>
+        <w:pStyle w:val="PargrafodaLista"/>
+        <w:numPr>
+          <w:ilvl w:val="0"/>
+          <w:numId w:val="11"/>
+        </w:numPr>
+        <w:jc w:val="left"/>
+        <w:rPr>
+          <w:rFonts w:eastAsia="Times New Roman" w:cs="Times New Roman"/>
+          <w:szCs w:val="24"/>
+          <w:lang w:eastAsia="pt-BR"/>
+        </w:rPr>
+      </w:pPr>
+      <w:r>
+        <w:rPr>
+          <w:rFonts w:eastAsia="Times New Roman" w:cs="Times New Roman"/>
+          <w:szCs w:val="24"/>
+          <w:lang w:eastAsia="pt-BR"/>
+        </w:rPr>
+        <w:t xml:space="preserve">19/11 - </w:t>
+      </w:r>
+      <w:r>
+        <w:rPr>
+          <w:rFonts w:eastAsia="Times New Roman" w:cs="Times New Roman"/>
+          <w:szCs w:val="24"/>
+          <w:lang w:eastAsia="pt-BR"/>
+        </w:rPr>
+        <w:t>Resposta da Pesquisa, Aprendizado do lembrete e da foto de Perfil no desktop. Continuação da nossa aplicação, HSI, mensagens de erro e foto de perfil</w:t>
+      </w:r>
+    </w:p>
+    <w:p>
+      <w:pPr>
+        <w:pStyle w:val="PargrafodaLista"/>
+        <w:numPr>
+          <w:ilvl w:val="0"/>
+          <w:numId w:val="11"/>
+        </w:numPr>
+        <w:jc w:val="left"/>
+        <w:rPr>
+          <w:rFonts w:eastAsia="Times New Roman" w:cs="Times New Roman"/>
+          <w:szCs w:val="24"/>
+          <w:lang w:eastAsia="pt-BR"/>
+        </w:rPr>
+      </w:pPr>
+      <w:r>
+        <w:rPr>
+          <w:rFonts w:eastAsia="Times New Roman" w:cs="Times New Roman"/>
+          <w:szCs w:val="24"/>
+          <w:lang w:eastAsia="pt-BR"/>
+        </w:rPr>
+        <w:t xml:space="preserve">21/11 - </w:t>
+      </w:r>
+      <w:r>
+        <w:rPr>
+          <w:rFonts w:eastAsia="Times New Roman" w:cs="Times New Roman"/>
+          <w:szCs w:val="24"/>
+          <w:lang w:eastAsia="pt-BR"/>
+        </w:rPr>
+        <w:t xml:space="preserve">Continuação do nosso projeto: Lembrete funcional, </w:t>
+      </w:r>
+      <w:proofErr w:type="gramStart"/>
+      <w:r>
+        <w:rPr>
+          <w:rFonts w:eastAsia="Times New Roman" w:cs="Times New Roman"/>
+          <w:szCs w:val="24"/>
+          <w:lang w:eastAsia="pt-BR"/>
+        </w:rPr>
+        <w:t>Hoje</w:t>
+      </w:r>
+      <w:proofErr w:type="gramEnd"/>
+      <w:r>
+        <w:rPr>
+          <w:rFonts w:eastAsia="Times New Roman" w:cs="Times New Roman"/>
+          <w:szCs w:val="24"/>
+          <w:lang w:eastAsia="pt-BR"/>
+        </w:rPr>
+        <w:t xml:space="preserve"> semana e Importante, Foto de Perfil e código pix. Termino das mensagens de erro tanto no mobile quanto no desktop sobre limite de tarefas diárias</w:t>
+      </w:r>
+      <w:r>
+        <w:rPr>
+          <w:rFonts w:eastAsia="Times New Roman" w:cs="Times New Roman"/>
+          <w:szCs w:val="24"/>
+          <w:lang w:eastAsia="pt-BR"/>
+        </w:rPr>
+        <w:t>.</w:t>
+      </w:r>
+    </w:p>
+    <w:p>
+      <w:pPr>
+        <w:pStyle w:val="PargrafodaLista"/>
+        <w:numPr>
+          <w:ilvl w:val="0"/>
+          <w:numId w:val="11"/>
+        </w:numPr>
+        <w:jc w:val="left"/>
+        <w:rPr>
+          <w:rFonts w:eastAsia="Times New Roman" w:cs="Times New Roman"/>
+          <w:szCs w:val="24"/>
+          <w:lang w:eastAsia="pt-BR"/>
+        </w:rPr>
+      </w:pPr>
+      <w:r>
+        <w:rPr>
+          <w:rFonts w:eastAsia="Times New Roman" w:cs="Times New Roman"/>
+          <w:szCs w:val="24"/>
+          <w:lang w:eastAsia="pt-BR"/>
+        </w:rPr>
+        <w:t xml:space="preserve">26/11 - </w:t>
+      </w:r>
+      <w:r>
+        <w:rPr>
+          <w:rFonts w:eastAsia="Times New Roman" w:cs="Times New Roman"/>
+          <w:szCs w:val="24"/>
+          <w:lang w:eastAsia="pt-BR"/>
+        </w:rPr>
+        <w:t>Aplicação do PROVEI, e realização da prova e do questionário. Continuação do nosso projeto: Lembrete, HSI e foto de perfil</w:t>
+      </w:r>
+    </w:p>
+    <w:p>
+      <w:pPr>
+        <w:pStyle w:val="PargrafodaLista"/>
+        <w:numPr>
+          <w:ilvl w:val="0"/>
+          <w:numId w:val="11"/>
+        </w:numPr>
+        <w:jc w:val="left"/>
+        <w:rPr>
+          <w:rFonts w:eastAsia="Times New Roman" w:cs="Times New Roman"/>
+          <w:szCs w:val="24"/>
+          <w:lang w:eastAsia="pt-BR"/>
+        </w:rPr>
+      </w:pPr>
+      <w:r>
+        <w:rPr>
+          <w:rFonts w:eastAsia="Times New Roman" w:cs="Times New Roman"/>
+          <w:szCs w:val="24"/>
+          <w:lang w:eastAsia="pt-BR"/>
+        </w:rPr>
+        <w:t xml:space="preserve">28/11 - </w:t>
+      </w:r>
+      <w:r>
+        <w:rPr>
+          <w:rFonts w:eastAsia="Times New Roman" w:cs="Times New Roman"/>
+          <w:szCs w:val="24"/>
+          <w:lang w:eastAsia="pt-BR"/>
+        </w:rPr>
+        <w:t>Realização da review e da retrospectiva do ano todo, criação dos slides da apresentação do produto final e continuação do lembrete no desktop.</w:t>
+      </w:r>
+    </w:p>
+    <w:p>
+      <w:pPr>
+        <w:pStyle w:val="PargrafodaLista"/>
+        <w:numPr>
+          <w:ilvl w:val="0"/>
+          <w:numId w:val="11"/>
+        </w:numPr>
+        <w:jc w:val="left"/>
+        <w:rPr>
+          <w:rFonts w:eastAsia="Times New Roman" w:cs="Times New Roman"/>
+          <w:szCs w:val="24"/>
+          <w:lang w:eastAsia="pt-BR"/>
+        </w:rPr>
+      </w:pPr>
+      <w:r>
+        <w:rPr>
+          <w:rFonts w:eastAsia="Times New Roman" w:cs="Times New Roman"/>
+          <w:szCs w:val="24"/>
+          <w:lang w:eastAsia="pt-BR"/>
+        </w:rPr>
+        <w:t xml:space="preserve">03/12 - </w:t>
+      </w:r>
+      <w:r>
+        <w:rPr>
+          <w:rFonts w:eastAsia="Times New Roman" w:cs="Times New Roman"/>
+          <w:szCs w:val="24"/>
+          <w:lang w:eastAsia="pt-BR"/>
+        </w:rPr>
+        <w:t>Término do lembrete em nosso desktop, e também dos botões de ajuda juntamente aos vídeos. Início e término do acréscimo do insert da chave pix na tabela dados de pagamento. Finalização também dos slides para a apresentação no dia 10.</w:t>
+      </w:r>
+    </w:p>
+    <w:p>
+      <w:pPr>
+        <w:pStyle w:val="PargrafodaLista"/>
+        <w:numPr>
+          <w:ilvl w:val="0"/>
+          <w:numId w:val="11"/>
+        </w:numPr>
+        <w:jc w:val="left"/>
+        <w:rPr>
+          <w:rFonts w:eastAsia="Times New Roman" w:cs="Times New Roman"/>
+          <w:szCs w:val="24"/>
+          <w:lang w:eastAsia="pt-BR"/>
+        </w:rPr>
+      </w:pPr>
+      <w:r>
+        <w:rPr>
+          <w:rFonts w:eastAsia="Times New Roman" w:cs="Times New Roman"/>
+          <w:szCs w:val="24"/>
+          <w:lang w:eastAsia="pt-BR"/>
+        </w:rPr>
+        <w:t xml:space="preserve">05/12 - </w:t>
+      </w:r>
+      <w:r>
+        <w:rPr>
+          <w:rFonts w:eastAsia="Times New Roman" w:cs="Times New Roman"/>
+          <w:szCs w:val="24"/>
+          <w:lang w:eastAsia="pt-BR"/>
+        </w:rPr>
+        <w:t>Término de adicionar comentários em nosso código explicando detalhes, data e autores, Finalização das documentações e Teste final</w:t>
+      </w:r>
+      <w:r>
+        <w:rPr>
+          <w:rFonts w:eastAsia="Times New Roman" w:cs="Times New Roman"/>
+          <w:szCs w:val="24"/>
+          <w:lang w:eastAsia="pt-BR"/>
+        </w:rPr>
+        <w:t xml:space="preserve"> no TOINTO</w:t>
+      </w:r>
+      <w:r>
+        <w:rPr>
+          <w:rFonts w:eastAsia="Times New Roman" w:cs="Times New Roman"/>
+          <w:szCs w:val="24"/>
+          <w:lang w:eastAsia="pt-BR"/>
+        </w:rPr>
+        <w:t xml:space="preserve"> para </w:t>
+      </w:r>
+      <w:r>
+        <w:rPr>
+          <w:rFonts w:eastAsia="Times New Roman" w:cs="Times New Roman"/>
+          <w:szCs w:val="24"/>
+          <w:lang w:eastAsia="pt-BR"/>
+        </w:rPr>
+        <w:t>analisar possíveis problemas.</w:t>
+      </w:r>
+    </w:p>
+    <w:p>
+      <w:pPr>
+        <w:pStyle w:val="PargrafodaLista"/>
+        <w:numPr>
+          <w:ilvl w:val="0"/>
+          <w:numId w:val="11"/>
+        </w:numPr>
+        <w:jc w:val="left"/>
+        <w:rPr>
+          <w:rFonts w:eastAsia="Times New Roman" w:cs="Times New Roman"/>
+          <w:szCs w:val="24"/>
+          <w:lang w:eastAsia="pt-BR"/>
+        </w:rPr>
+      </w:pPr>
+      <w:r>
+        <w:rPr>
+          <w:rFonts w:eastAsia="Times New Roman" w:cs="Times New Roman"/>
+          <w:szCs w:val="24"/>
+          <w:lang w:eastAsia="pt-BR"/>
+        </w:rPr>
+        <w:t>10/12 – Apresentação dos</w:t>
+      </w:r>
+    </w:p>
+    <w:p>
+      <w:pPr>
+        <w:pStyle w:val="PargrafodaLista"/>
+        <w:numPr>
+          <w:ilvl w:val="0"/>
+          <w:numId w:val="11"/>
+        </w:numPr>
+        <w:jc w:val="left"/>
+        <w:rPr>
+          <w:rFonts w:eastAsia="Times New Roman" w:cs="Times New Roman"/>
+          <w:szCs w:val="24"/>
+          <w:lang w:eastAsia="pt-BR"/>
+        </w:rPr>
+      </w:pPr>
+      <w:r>
+        <w:rPr>
+          <w:rFonts w:eastAsia="Times New Roman" w:cs="Times New Roman"/>
+          <w:szCs w:val="24"/>
+          <w:lang w:eastAsia="pt-BR"/>
+        </w:rPr>
+        <w:t>12/12 – Entrega do projeto e encerramento das atividades.</w:t>
       </w:r>
     </w:p>
     <w:p>
@@ -10295,7 +10697,6 @@
                 <w:bCs w:val="0"/>
                 <w:lang w:eastAsia="pt-BR"/>
               </w:rPr>
-              <w:lastRenderedPageBreak/>
               <w:t>Responsabilidades</w:t>
             </w:r>
           </w:p>
@@ -10523,6 +10924,7 @@
               <w:rPr>
                 <w:lang w:eastAsia="pt-BR"/>
               </w:rPr>
+              <w:lastRenderedPageBreak/>
               <w:t>Desenvolvedor</w:t>
             </w:r>
           </w:p>
@@ -11330,7 +11732,6 @@
                 <w:szCs w:val="24"/>
                 <w:lang w:eastAsia="pt-BR"/>
               </w:rPr>
-              <w:lastRenderedPageBreak/>
               <w:t>Scrum Master</w:t>
             </w:r>
           </w:p>
@@ -11494,6 +11895,7 @@
           <w:szCs w:val="28"/>
           <w:lang w:eastAsia="pt-BR"/>
         </w:rPr>
+        <w:lastRenderedPageBreak/>
         <w:t>7.1.</w:t>
       </w:r>
       <w:r>
@@ -12263,7 +12665,6 @@
           <w:szCs w:val="28"/>
           <w:lang w:eastAsia="pt-BR"/>
         </w:rPr>
-        <w:lastRenderedPageBreak/>
         <w:tab/>
       </w:r>
       <w:r>
@@ -12418,6 +12819,7 @@
                 <w:szCs w:val="24"/>
                 <w:lang w:eastAsia="pt-BR"/>
               </w:rPr>
+              <w:lastRenderedPageBreak/>
               <w:t>PO</w:t>
             </w:r>
           </w:p>
@@ -13231,7 +13633,6 @@
                 <w:szCs w:val="24"/>
                 <w:lang w:eastAsia="pt-BR"/>
               </w:rPr>
-              <w:lastRenderedPageBreak/>
               <w:t>Desenvolvedor</w:t>
             </w:r>
           </w:p>
@@ -13330,6 +13731,7 @@
           <w:szCs w:val="24"/>
           <w:lang w:eastAsia="pt-BR"/>
         </w:rPr>
+        <w:lastRenderedPageBreak/>
         <w:t>Tabela com o mapeamento dos profissionais da equipe do projeto nas respectivas responsabilidades necessárias na Sprint 10.</w:t>
       </w:r>
     </w:p>
@@ -13995,7 +14397,7 @@
           <w:szCs w:val="28"/>
           <w:lang w:eastAsia="pt-BR"/>
         </w:rPr>
-        <w:t>10</w:t>
+        <w:t xml:space="preserve">10 </w:t>
       </w:r>
       <w:r>
         <w:rPr>
@@ -14005,51 +14407,25 @@
           <w:szCs w:val="28"/>
           <w:lang w:eastAsia="pt-BR"/>
         </w:rPr>
-        <w:t xml:space="preserve"> </w:t>
-      </w:r>
-      <w:r>
-        <w:rPr>
-          <w:rFonts w:ascii="Arial" w:hAnsi="Arial" w:cs="Arial"/>
-          <w:b/>
-          <w:sz w:val="28"/>
-          <w:szCs w:val="28"/>
+        <w:t>Alteração da equipe do projeto</w:t>
+      </w:r>
+    </w:p>
+    <w:p>
+      <w:pPr>
+        <w:ind w:firstLine="567"/>
+        <w:rPr>
+          <w:rFonts w:cs="Times New Roman"/>
+          <w:szCs w:val="24"/>
           <w:lang w:eastAsia="pt-BR"/>
         </w:rPr>
-        <w:t>Alteração da equipe do projeto</w:t>
-      </w:r>
-    </w:p>
-    <w:p>
-      <w:pPr>
-        <w:ind w:firstLine="567"/>
+      </w:pPr>
+      <w:r>
         <w:rPr>
           <w:rFonts w:cs="Times New Roman"/>
           <w:szCs w:val="24"/>
           <w:lang w:eastAsia="pt-BR"/>
         </w:rPr>
-      </w:pPr>
-      <w:r>
-        <w:rPr>
-          <w:rFonts w:cs="Times New Roman"/>
-          <w:szCs w:val="24"/>
-          <w:lang w:eastAsia="pt-BR"/>
-        </w:rPr>
-        <w:t>Tabela com o mapeamento dos profissionais da equipe do projeto nas respectivas responsabilidades necessárias na Sprint 1</w:t>
-      </w:r>
-      <w:r>
-        <w:rPr>
-          <w:rFonts w:cs="Times New Roman"/>
-          <w:szCs w:val="24"/>
-          <w:lang w:eastAsia="pt-BR"/>
-        </w:rPr>
-        <w:t>2</w:t>
-      </w:r>
-      <w:r>
-        <w:rPr>
-          <w:rFonts w:cs="Times New Roman"/>
-          <w:szCs w:val="24"/>
-          <w:lang w:eastAsia="pt-BR"/>
-        </w:rPr>
-        <w:t>.</w:t>
+        <w:t>Tabela com o mapeamento dos profissionais da equipe do projeto nas respectivas responsabilidades necessárias na Sprint 12.</w:t>
       </w:r>
     </w:p>
     <w:tbl>
@@ -14089,7 +14465,6 @@
                 <w:szCs w:val="24"/>
                 <w:lang w:eastAsia="pt-BR"/>
               </w:rPr>
-              <w:lastRenderedPageBreak/>
               <w:t>Responsabilidades</w:t>
             </w:r>
           </w:p>
@@ -14170,15 +14545,7 @@
                 <w:szCs w:val="24"/>
                 <w:lang w:eastAsia="pt-BR"/>
               </w:rPr>
-              <w:t>Ma</w:t>
-            </w:r>
-            <w:r>
-              <w:rPr>
-                <w:rFonts w:cs="Times New Roman"/>
-                <w:szCs w:val="24"/>
-                <w:lang w:eastAsia="pt-BR"/>
-              </w:rPr>
-              <w:t>rília M Bellini</w:t>
+              <w:t>Marília M Bellini</w:t>
             </w:r>
           </w:p>
         </w:tc>
@@ -14307,6 +14674,7 @@
                 <w:szCs w:val="24"/>
                 <w:lang w:eastAsia="pt-BR"/>
               </w:rPr>
+              <w:lastRenderedPageBreak/>
               <w:t>Desenvolvedor</w:t>
             </w:r>
           </w:p>
@@ -14989,7 +15357,6 @@
               <w:rPr>
                 <w:lang w:eastAsia="pt-BR"/>
               </w:rPr>
-              <w:lastRenderedPageBreak/>
               <w:t>Patrocinador do Projeto</w:t>
             </w:r>
           </w:p>
@@ -15140,6 +15507,7 @@
     <w:p/>
     <w:p>
       <w:r>
+        <w:lastRenderedPageBreak/>
         <w:t>Tabela com o mapeamento da Sprint 4</w:t>
       </w:r>
       <w:r>
@@ -16276,7 +16644,6 @@
     <w:p/>
     <w:p>
       <w:r>
-        <w:lastRenderedPageBreak/>
         <w:t>Tabela com o mapeamento da Sprint 11:</w:t>
       </w:r>
     </w:p>
@@ -16456,6 +16823,192 @@
     </w:tbl>
     <w:p/>
     <w:p>
+      <w:r>
+        <w:t xml:space="preserve">Tabela com o mapeamento da Sprint </w:t>
+      </w:r>
+      <w:r>
+        <w:t>12</w:t>
+      </w:r>
+      <w:r>
+        <w:t>:</w:t>
+      </w:r>
+    </w:p>
+    <w:tbl>
+      <w:tblPr>
+        <w:tblStyle w:val="TabeladeLista3"/>
+        <w:tblW w:w="9466" w:type="dxa"/>
+        <w:tblLook w:val="00A0" w:firstRow="1" w:lastRow="0" w:firstColumn="1" w:lastColumn="0" w:noHBand="0" w:noVBand="0"/>
+      </w:tblPr>
+      <w:tblGrid>
+        <w:gridCol w:w="4733"/>
+        <w:gridCol w:w="4733"/>
+      </w:tblGrid>
+      <w:tr>
+        <w:trPr>
+          <w:cnfStyle w:val="100000000000" w:firstRow="1" w:lastRow="0" w:firstColumn="0" w:lastColumn="0" w:oddVBand="0" w:evenVBand="0" w:oddHBand="0" w:evenHBand="0" w:firstRowFirstColumn="0" w:firstRowLastColumn="0" w:lastRowFirstColumn="0" w:lastRowLastColumn="0"/>
+          <w:trHeight w:val="595"/>
+        </w:trPr>
+        <w:tc>
+          <w:tcPr>
+            <w:cnfStyle w:val="001000000100" w:firstRow="0" w:lastRow="0" w:firstColumn="1" w:lastColumn="0" w:oddVBand="0" w:evenVBand="0" w:oddHBand="0" w:evenHBand="0" w:firstRowFirstColumn="1" w:firstRowLastColumn="0" w:lastRowFirstColumn="0" w:lastRowLastColumn="0"/>
+            <w:tcW w:w="4733" w:type="dxa"/>
+          </w:tcPr>
+          <w:p>
+            <w:pPr>
+              <w:rPr>
+                <w:b w:val="0"/>
+                <w:bCs w:val="0"/>
+              </w:rPr>
+            </w:pPr>
+          </w:p>
+          <w:p>
+            <w:pPr>
+              <w:jc w:val="center"/>
+            </w:pPr>
+            <w:r>
+              <w:t>Stakeholder</w:t>
+            </w:r>
+          </w:p>
+        </w:tc>
+        <w:tc>
+          <w:tcPr>
+            <w:cnfStyle w:val="000010000000" w:firstRow="0" w:lastRow="0" w:firstColumn="0" w:lastColumn="0" w:oddVBand="1" w:evenVBand="0" w:oddHBand="0" w:evenHBand="0" w:firstRowFirstColumn="0" w:firstRowLastColumn="0" w:lastRowFirstColumn="0" w:lastRowLastColumn="0"/>
+            <w:tcW w:w="4733" w:type="dxa"/>
+          </w:tcPr>
+          <w:p>
+            <w:pPr>
+              <w:rPr>
+                <w:b w:val="0"/>
+                <w:bCs w:val="0"/>
+              </w:rPr>
+            </w:pPr>
+          </w:p>
+          <w:p>
+            <w:pPr>
+              <w:jc w:val="center"/>
+            </w:pPr>
+            <w:r>
+              <w:t>Responsabilidade</w:t>
+            </w:r>
+          </w:p>
+        </w:tc>
+      </w:tr>
+      <w:tr>
+        <w:trPr>
+          <w:cnfStyle w:val="000000100000" w:firstRow="0" w:lastRow="0" w:firstColumn="0" w:lastColumn="0" w:oddVBand="0" w:evenVBand="0" w:oddHBand="1" w:evenHBand="0" w:firstRowFirstColumn="0" w:firstRowLastColumn="0" w:lastRowFirstColumn="0" w:lastRowLastColumn="0"/>
+          <w:trHeight w:val="616"/>
+        </w:trPr>
+        <w:tc>
+          <w:tcPr>
+            <w:cnfStyle w:val="001000000000" w:firstRow="0" w:lastRow="0" w:firstColumn="1" w:lastColumn="0" w:oddVBand="0" w:evenVBand="0" w:oddHBand="0" w:evenHBand="0" w:firstRowFirstColumn="0" w:firstRowLastColumn="0" w:lastRowFirstColumn="0" w:lastRowLastColumn="0"/>
+            <w:tcW w:w="4733" w:type="dxa"/>
+          </w:tcPr>
+          <w:p>
+            <w:pPr>
+              <w:rPr>
+                <w:b w:val="0"/>
+                <w:bCs w:val="0"/>
+              </w:rPr>
+            </w:pPr>
+          </w:p>
+          <w:p>
+            <w:r>
+              <w:t>Patrocinador do projeto</w:t>
+            </w:r>
+          </w:p>
+        </w:tc>
+        <w:tc>
+          <w:tcPr>
+            <w:cnfStyle w:val="000010000000" w:firstRow="0" w:lastRow="0" w:firstColumn="0" w:lastColumn="0" w:oddVBand="1" w:evenVBand="0" w:oddHBand="0" w:evenHBand="0" w:firstRowFirstColumn="0" w:firstRowLastColumn="0" w:lastRowFirstColumn="0" w:lastRowLastColumn="0"/>
+            <w:tcW w:w="4733" w:type="dxa"/>
+          </w:tcPr>
+          <w:p/>
+          <w:p>
+            <w:r>
+              <w:t>Sesi/Senai</w:t>
+            </w:r>
+          </w:p>
+        </w:tc>
+      </w:tr>
+      <w:tr>
+        <w:trPr>
+          <w:trHeight w:val="595"/>
+        </w:trPr>
+        <w:tc>
+          <w:tcPr>
+            <w:cnfStyle w:val="001000000000" w:firstRow="0" w:lastRow="0" w:firstColumn="1" w:lastColumn="0" w:oddVBand="0" w:evenVBand="0" w:oddHBand="0" w:evenHBand="0" w:firstRowFirstColumn="0" w:firstRowLastColumn="0" w:lastRowFirstColumn="0" w:lastRowLastColumn="0"/>
+            <w:tcW w:w="4733" w:type="dxa"/>
+          </w:tcPr>
+          <w:p>
+            <w:pPr>
+              <w:rPr>
+                <w:b w:val="0"/>
+                <w:bCs w:val="0"/>
+              </w:rPr>
+            </w:pPr>
+          </w:p>
+          <w:p>
+            <w:r>
+              <w:t>Coordenador do projeto</w:t>
+            </w:r>
+          </w:p>
+        </w:tc>
+        <w:tc>
+          <w:tcPr>
+            <w:cnfStyle w:val="000010000000" w:firstRow="0" w:lastRow="0" w:firstColumn="0" w:lastColumn="0" w:oddVBand="1" w:evenVBand="0" w:oddHBand="0" w:evenHBand="0" w:firstRowFirstColumn="0" w:firstRowLastColumn="0" w:lastRowFirstColumn="0" w:lastRowLastColumn="0"/>
+            <w:tcW w:w="4733" w:type="dxa"/>
+          </w:tcPr>
+          <w:p/>
+          <w:p>
+            <w:r>
+              <w:t>Marília Bellini</w:t>
+            </w:r>
+          </w:p>
+        </w:tc>
+      </w:tr>
+      <w:tr>
+        <w:trPr>
+          <w:cnfStyle w:val="000000100000" w:firstRow="0" w:lastRow="0" w:firstColumn="0" w:lastColumn="0" w:oddVBand="0" w:evenVBand="0" w:oddHBand="1" w:evenHBand="0" w:firstRowFirstColumn="0" w:firstRowLastColumn="0" w:lastRowFirstColumn="0" w:lastRowLastColumn="0"/>
+          <w:trHeight w:val="616"/>
+        </w:trPr>
+        <w:tc>
+          <w:tcPr>
+            <w:cnfStyle w:val="001000000000" w:firstRow="0" w:lastRow="0" w:firstColumn="1" w:lastColumn="0" w:oddVBand="0" w:evenVBand="0" w:oddHBand="0" w:evenHBand="0" w:firstRowFirstColumn="0" w:firstRowLastColumn="0" w:lastRowFirstColumn="0" w:lastRowLastColumn="0"/>
+            <w:tcW w:w="4733" w:type="dxa"/>
+          </w:tcPr>
+          <w:p>
+            <w:pPr>
+              <w:rPr>
+                <w:b w:val="0"/>
+                <w:bCs w:val="0"/>
+              </w:rPr>
+            </w:pPr>
+          </w:p>
+          <w:p>
+            <w:r>
+              <w:t>Diretores</w:t>
+            </w:r>
+          </w:p>
+        </w:tc>
+        <w:tc>
+          <w:tcPr>
+            <w:cnfStyle w:val="000010000000" w:firstRow="0" w:lastRow="0" w:firstColumn="0" w:lastColumn="0" w:oddVBand="1" w:evenVBand="0" w:oddHBand="0" w:evenHBand="0" w:firstRowFirstColumn="0" w:firstRowLastColumn="0" w:lastRowFirstColumn="0" w:lastRowLastColumn="0"/>
+            <w:tcW w:w="4733" w:type="dxa"/>
+          </w:tcPr>
+          <w:p/>
+          <w:p>
+            <w:r>
+              <w:rPr>
+                <w:lang w:eastAsia="pt-BR"/>
+              </w:rPr>
+              <w:t>Lucas Bueno e Junior Garcia</w:t>
+            </w:r>
+          </w:p>
+        </w:tc>
+      </w:tr>
+    </w:tbl>
+    <w:p/>
+    <w:p>
       <w:pPr>
         <w:pStyle w:val="Ttulo1"/>
         <w:numPr>
@@ -16524,10 +17077,19 @@
         <w:t xml:space="preserve">, podemos </w:t>
       </w:r>
       <w:r>
-        <w:t>sofrer falha no emulador e atrasar o processo</w:t>
+        <w:t>sofrer falha no emulador</w:t>
+      </w:r>
+      <w:r>
+        <w:t>, ou até mesmo em testes do selenium, podendo</w:t>
+      </w:r>
+      <w:r>
+        <w:t xml:space="preserve"> atrasar o processo</w:t>
       </w:r>
       <w:r>
         <w:t>.</w:t>
+      </w:r>
+      <w:r>
+        <w:t xml:space="preserve"> </w:t>
       </w:r>
     </w:p>
     <w:p>
@@ -16783,6 +17345,7 @@
           <w:rFonts w:cs="Times New Roman"/>
           <w:b/>
         </w:rPr>
+        <w:lastRenderedPageBreak/>
         <w:t>Sprint 9 –</w:t>
       </w:r>
       <w:r>
@@ -16909,7 +17472,6 @@
           <w:rFonts w:cs="Times New Roman"/>
           <w:szCs w:val="24"/>
         </w:rPr>
-        <w:lastRenderedPageBreak/>
         <w:t>As últimas atualizações feitas no projeto inicial, foi a mudança no logo (que agora ficou redonda), acréscimo de informações sobre o significado TOINTO no main e no footer da aplicação. Foi concluído também a funcionalidade do</w:t>
       </w:r>
       <w:r>
@@ -17555,6 +18117,7 @@
           <w:rFonts w:cs="Times New Roman"/>
           <w:szCs w:val="24"/>
         </w:rPr>
+        <w:lastRenderedPageBreak/>
         <w:t xml:space="preserve">As últimas atualizações feitas na </w:t>
       </w:r>
       <w:r>
@@ -17623,7 +18186,6 @@
           <w:rFonts w:cs="Times New Roman"/>
           <w:szCs w:val="24"/>
         </w:rPr>
-        <w:lastRenderedPageBreak/>
         <w:t xml:space="preserve">As últimas atualizações feitas na </w:t>
       </w:r>
       <w:r>
@@ -18073,6 +18635,110 @@
           <w:szCs w:val="24"/>
         </w:rPr>
         <w:t xml:space="preserve"> Além disso, arrumamos as validações dos formulários, colocamos as bolinhas de identificação de tarefa no dia do calendário que possuir compromissos (foi realizado tanto no Desktop quanto no Mobile), deixamos os checklists assinalados mesmo quando o usuário sair de sua conta, fizemos o INSERT na tabela compras no banco de dados quando o usuário modificar seu plano e utilizamos o selenium para fazer testes em nosso software.</w:t>
+      </w:r>
+    </w:p>
+    <w:p>
+      <w:pPr>
+        <w:pStyle w:val="PargrafodaLista"/>
+        <w:ind w:left="360" w:firstLine="348"/>
+        <w:jc w:val="left"/>
+        <w:rPr>
+          <w:rFonts w:cs="Times New Roman"/>
+          <w:szCs w:val="24"/>
+        </w:rPr>
+      </w:pPr>
+      <w:r>
+        <w:rPr>
+          <w:rFonts w:cs="Times New Roman"/>
+          <w:szCs w:val="24"/>
+        </w:rPr>
+        <w:t xml:space="preserve">As últimas atualizações feitas na </w:t>
+      </w:r>
+      <w:r>
+        <w:rPr>
+          <w:rFonts w:cs="Times New Roman"/>
+          <w:b/>
+          <w:szCs w:val="24"/>
+        </w:rPr>
+        <w:t>Sprint 1</w:t>
+      </w:r>
+      <w:r>
+        <w:rPr>
+          <w:rFonts w:cs="Times New Roman"/>
+          <w:b/>
+          <w:szCs w:val="24"/>
+        </w:rPr>
+        <w:t>2</w:t>
+      </w:r>
+      <w:r>
+        <w:rPr>
+          <w:rFonts w:cs="Times New Roman"/>
+          <w:szCs w:val="24"/>
+        </w:rPr>
+        <w:t xml:space="preserve"> foram relacionadas em arrumar o Hoje, Semana e Importante</w:t>
+      </w:r>
+      <w:r>
+        <w:rPr>
+          <w:rFonts w:cs="Times New Roman"/>
+          <w:szCs w:val="24"/>
+        </w:rPr>
+        <w:t xml:space="preserve"> de nossas aplicações, arrumar os modais de erro</w:t>
+      </w:r>
+      <w:r>
+        <w:rPr>
+          <w:rFonts w:cs="Times New Roman"/>
+          <w:szCs w:val="24"/>
+        </w:rPr>
+        <w:t>, arrumar o pix fazendo ele gerar uma chave aleatória</w:t>
+      </w:r>
+      <w:r>
+        <w:rPr>
+          <w:rFonts w:cs="Times New Roman"/>
+          <w:szCs w:val="24"/>
+        </w:rPr>
+        <w:t>,</w:t>
+      </w:r>
+      <w:r>
+        <w:rPr>
+          <w:rFonts w:cs="Times New Roman"/>
+          <w:szCs w:val="24"/>
+        </w:rPr>
+        <w:t xml:space="preserve"> e </w:t>
+      </w:r>
+      <w:r>
+        <w:rPr>
+          <w:rFonts w:cs="Times New Roman"/>
+          <w:szCs w:val="24"/>
+        </w:rPr>
+        <w:t xml:space="preserve">adicionar os botões de ajuda, </w:t>
+      </w:r>
+      <w:r>
+        <w:rPr>
+          <w:rFonts w:cs="Times New Roman"/>
+          <w:szCs w:val="24"/>
+        </w:rPr>
+        <w:t>tanto mobile quanto desktop</w:t>
+      </w:r>
+      <w:r>
+        <w:rPr>
+          <w:rFonts w:cs="Times New Roman"/>
+          <w:szCs w:val="24"/>
+        </w:rPr>
+        <w:t>, com o intuito de facilitar a usabilidade ao usuário</w:t>
+      </w:r>
+      <w:r>
+        <w:rPr>
+          <w:rFonts w:cs="Times New Roman"/>
+          <w:szCs w:val="24"/>
+        </w:rPr>
+        <w:t>. No desktop implementamos a foto de perfil do usuário já funcional e salvando no banco de dados Mysql, e também fizemos a notificação funcionar, já aparecendo na tela</w:t>
+      </w:r>
+      <w:r>
+        <w:rPr>
+          <w:rFonts w:cs="Times New Roman"/>
+          <w:szCs w:val="24"/>
+        </w:rPr>
+        <w:t xml:space="preserve"> de acordo com o tempo escolhido.</w:t>
       </w:r>
     </w:p>
     <w:p>
@@ -18113,49 +18779,16 @@
       <w:pPr>
         <w:pStyle w:val="PargrafodaLista"/>
         <w:ind w:left="360" w:firstLine="348"/>
-      </w:pPr>
-      <w:r>
-        <w:t>Em nosso projeto foi possível identificar pendências extremamente importantes para melhorar a funcionalidade e a usabilidade da aplicação. Entre elas, trata-se dos compromissos do usuário, que não estão sendo exibidos na tela do calendário, nem na lista de tarefas (To</w:t>
-      </w:r>
-      <w:r>
-        <w:t xml:space="preserve"> D</w:t>
-      </w:r>
-      <w:r>
-        <w:t>o</w:t>
-      </w:r>
-      <w:r>
-        <w:t xml:space="preserve"> </w:t>
-      </w:r>
-      <w:r>
-        <w:t>List). Devido a essa ausência, os usuários estão impossibilitados de acessar e modificar seus compromissos, sendo prioridades em nossa aplicação</w:t>
-      </w:r>
-      <w:r>
-        <w:t>, tanto no mobile quanto em nosso desktop.</w:t>
-      </w:r>
-      <w:r>
-        <w:t xml:space="preserve"> </w:t>
-      </w:r>
-    </w:p>
-    <w:p>
-      <w:pPr>
-        <w:pStyle w:val="PargrafodaLista"/>
-        <w:ind w:left="360" w:firstLine="348"/>
-      </w:pPr>
-      <w:r>
-        <w:t xml:space="preserve">Em nosso projeto precisamos fazer a página de Hoje, Semana e Importante do Mobile receber as informações corretas, como por exemplo, fazer o Semana trazer os compromissos daquela semana. Precisamos trazer algumas mensagens de erro de formulários para a tela, </w:t>
-      </w:r>
-      <w:r>
-        <w:t xml:space="preserve">salvar na tabela dados de pagamento do banco de dados uma chave Pix aleatória, melhorar algumas estilizações na lista de tarefas, fazer o lembrete que está no formulário dos compromissos gerar uma notificação para lembrar o usuário daquele compromisso, fazer a tela de “Esqueceu a senha” funcionar, mandando um código para o </w:t>
-      </w:r>
-      <w:r>
-        <w:t xml:space="preserve">e-mail do usuário. </w:t>
-      </w:r>
+        <w:rPr>
+          <w:rFonts w:ascii="Arial" w:hAnsi="Arial" w:cs="Arial"/>
+          <w:b/>
+          <w:sz w:val="32"/>
+          <w:szCs w:val="32"/>
+        </w:rPr>
+      </w:pPr>
       <w:r>
         <w:lastRenderedPageBreak/>
-        <w:t xml:space="preserve">Também precisamos fazer a foto de perfil que está na página de atualizar cadastro funcionar, precisamos fazer a atualização da página de escolher a forma de pagamento, fazer a deleção do cadastro do usuário mesmo quando ele tenha informações em outras tabelas do banco de dados que estejam amarradas com a de cadastro, fazer a outra parte da personalização do calendário de acordo com o plano, </w:t>
-      </w:r>
-      <w:r>
-        <w:t>disponibilizando o Hoje, Semana e Importante de acordo com o plano escolhido. Tudo isso tem que ser feito tanto no Desktop quanto no Mobile.</w:t>
+        <w:t>Nosso foco principal é corrigir bugs identificados durante o uso da aplicação, garantindo que todas as funcionalidades operem de forma consistente e sem falhas. Além disso, buscamos aprimorar a usabilidade para oferecer uma experiência mais intuitiva e fluida para o usuário final. Essas melhorias visam não apenas resolver problemas técnicos, mas também tornar a interface mais acessível e agradável, reforçando nosso compromisso com a qualidade e a satisfação do usuário.</w:t>
       </w:r>
     </w:p>
     <w:p>
@@ -18361,16 +18994,14 @@
       </w:pPr>
       <w:r>
         <w:rPr>
-          <w:rFonts w:ascii="Arial" w:hAnsi="Arial" w:cs="Arial"/>
           <w:noProof/>
-          <w:szCs w:val="24"/>
         </w:rPr>
         <w:lastRenderedPageBreak/>
         <w:drawing>
-          <wp:inline distT="0" distB="0" distL="0" distR="0" wp14:anchorId="7171D3BF" wp14:editId="04E40E66">
-            <wp:extent cx="5759450" cy="3243580"/>
+          <wp:inline distT="0" distB="0" distL="0" distR="0" wp14:anchorId="16642808" wp14:editId="1AFAC7D5">
+            <wp:extent cx="5759450" cy="3239770"/>
             <wp:effectExtent l="0" t="0" r="0" b="0"/>
-            <wp:docPr id="23" name="Imagem 23"/>
+            <wp:docPr id="12" name="Imagem 12"/>
             <wp:cNvGraphicFramePr>
               <a:graphicFrameLocks xmlns:a="http://schemas.openxmlformats.org/drawingml/2006/main" noChangeAspect="1"/>
             </wp:cNvGraphicFramePr>
@@ -18390,7 +19021,7 @@
                   <pic:spPr>
                     <a:xfrm>
                       <a:off x="0" y="0"/>
-                      <a:ext cx="5759450" cy="3243580"/>
+                      <a:ext cx="5759450" cy="3239770"/>
                     </a:xfrm>
                     <a:prstGeom prst="rect">
                       <a:avLst/>
@@ -31674,10 +32305,10 @@
           <w:szCs w:val="24"/>
         </w:rPr>
         <w:drawing>
-          <wp:inline distT="0" distB="0" distL="0" distR="0" wp14:anchorId="28A7A420" wp14:editId="27741101">
-            <wp:extent cx="6158346" cy="3984661"/>
-            <wp:effectExtent l="0" t="0" r="0" b="0"/>
-            <wp:docPr id="4" name="Imagem 4"/>
+          <wp:inline distT="0" distB="0" distL="0" distR="0" wp14:anchorId="431009C6" wp14:editId="7C3DF436">
+            <wp:extent cx="5756275" cy="4073525"/>
+            <wp:effectExtent l="0" t="0" r="0" b="3175"/>
+            <wp:docPr id="7" name="Imagem 7"/>
             <wp:cNvGraphicFramePr>
               <a:graphicFrameLocks xmlns:a="http://schemas.openxmlformats.org/drawingml/2006/main" noChangeAspect="1"/>
             </wp:cNvGraphicFramePr>
@@ -31685,8 +32316,10 @@
               <a:graphicData uri="http://schemas.openxmlformats.org/drawingml/2006/picture">
                 <pic:pic xmlns:pic="http://schemas.openxmlformats.org/drawingml/2006/picture">
                   <pic:nvPicPr>
-                    <pic:cNvPr id="1" name=""/>
-                    <pic:cNvPicPr/>
+                    <pic:cNvPr id="0" name="Picture 1"/>
+                    <pic:cNvPicPr>
+                      <a:picLocks noChangeAspect="1" noChangeArrowheads="1"/>
+                    </pic:cNvPicPr>
                   </pic:nvPicPr>
                   <pic:blipFill>
                     <a:blip r:embed="rId11">
@@ -31696,18 +32329,23 @@
                         </a:ext>
                       </a:extLst>
                     </a:blip>
+                    <a:srcRect/>
                     <a:stretch>
                       <a:fillRect/>
                     </a:stretch>
                   </pic:blipFill>
-                  <pic:spPr>
+                  <pic:spPr bwMode="auto">
                     <a:xfrm>
                       <a:off x="0" y="0"/>
-                      <a:ext cx="6195191" cy="4008501"/>
+                      <a:ext cx="5756275" cy="4073525"/>
                     </a:xfrm>
                     <a:prstGeom prst="rect">
                       <a:avLst/>
                     </a:prstGeom>
+                    <a:noFill/>
+                    <a:ln>
+                      <a:noFill/>
+                    </a:ln>
                   </pic:spPr>
                 </pic:pic>
               </a:graphicData>
@@ -31936,10 +32574,10 @@
           <w:szCs w:val="24"/>
         </w:rPr>
         <w:drawing>
-          <wp:inline distT="0" distB="0" distL="0" distR="0" wp14:anchorId="58FB2A96" wp14:editId="3E601191">
-            <wp:extent cx="6037200" cy="2901600"/>
-            <wp:effectExtent l="0" t="0" r="1905" b="0"/>
-            <wp:docPr id="5" name="Imagem 5"/>
+          <wp:inline distT="0" distB="0" distL="0" distR="0" wp14:anchorId="4BC195D1" wp14:editId="1C73AD41">
+            <wp:extent cx="5759450" cy="2682875"/>
+            <wp:effectExtent l="0" t="0" r="0" b="3175"/>
+            <wp:docPr id="3" name="Imagem 3"/>
             <wp:cNvGraphicFramePr>
               <a:graphicFrameLocks xmlns:a="http://schemas.openxmlformats.org/drawingml/2006/main" noChangeAspect="1"/>
             </wp:cNvGraphicFramePr>
@@ -31959,7 +32597,7 @@
                   <pic:spPr>
                     <a:xfrm>
                       <a:off x="0" y="0"/>
-                      <a:ext cx="6037200" cy="2901600"/>
+                      <a:ext cx="5759450" cy="2682875"/>
                     </a:xfrm>
                     <a:prstGeom prst="rect">
                       <a:avLst/>
@@ -39675,7 +40313,7 @@
   <w:style w:type="paragraph" w:default="1" w:styleId="Normal">
     <w:name w:val="Normal"/>
     <w:qFormat/>
-    <w:rsid w:val="003A3B19"/>
+    <w:rsid w:val="00A57B66"/>
     <w:pPr>
       <w:jc w:val="both"/>
     </w:pPr>
@@ -41018,7 +41656,7 @@
 </file>
 
 <file path=customXml/itemProps1.xml><?xml version="1.0" encoding="utf-8"?>
-<ds:datastoreItem xmlns:ds="http://schemas.openxmlformats.org/officeDocument/2006/customXml" ds:itemID="{1F11B5C9-CE13-4754-B3E9-0B3457194126}">
+<ds:datastoreItem xmlns:ds="http://schemas.openxmlformats.org/officeDocument/2006/customXml" ds:itemID="{2FDB4C98-D228-42A4-936C-AD2239D8E58F}">
   <ds:schemaRefs>
     <ds:schemaRef ds:uri="http://schemas.openxmlformats.org/officeDocument/2006/bibliography"/>
   </ds:schemaRefs>

</xml_diff>